<commit_message>
theory homework of week2
</commit_message>
<xml_diff>
--- a/Homework/Week2/W21-Problem-Sets.docx
+++ b/Homework/Week2/W21-Problem-Sets.docx
@@ -185,6 +185,46 @@
         </w:rPr>
         <w:t xml:space="preserve"> the main elements of a decision tree and its theory of operation</w:t>
       </w:r>
+      <w:r>
+        <w:rPr>
+          <w:rStyle w:val="normaltextrun"/>
+          <w:rFonts w:asciiTheme="minorEastAsia" w:eastAsiaTheme="minorEastAsia" w:hAnsiTheme="minorEastAsia" w:cs="Calibri" w:hint="eastAsia"/>
+          <w:sz w:val="22"/>
+          <w:szCs w:val="22"/>
+        </w:rPr>
+        <w:t>.</w:t>
+      </w:r>
+    </w:p>
+    <w:p>
+      <w:pPr>
+        <w:pStyle w:val="paragraph"/>
+        <w:ind w:left="1418" w:firstLineChars="200" w:firstLine="440"/>
+        <w:textAlignment w:val="baseline"/>
+        <w:rPr>
+          <w:rStyle w:val="normaltextrun"/>
+          <w:rFonts w:asciiTheme="minorHAnsi" w:hAnsiTheme="minorHAnsi" w:cs="Arial"/>
+          <w:sz w:val="18"/>
+          <w:szCs w:val="18"/>
+        </w:rPr>
+      </w:pPr>
+      <w:r>
+        <w:rPr>
+          <w:rStyle w:val="normaltextrun"/>
+          <w:rFonts w:asciiTheme="minorHAnsi" w:eastAsiaTheme="minorEastAsia" w:hAnsiTheme="minorHAnsi" w:cs="Arial"/>
+          <w:sz w:val="22"/>
+          <w:szCs w:val="18"/>
+        </w:rPr>
+        <w:t xml:space="preserve">Answer: </w:t>
+      </w:r>
+      <w:r>
+        <w:rPr>
+          <w:rFonts w:asciiTheme="minorHAnsi" w:hAnsiTheme="minorHAnsi" w:cs="Arial"/>
+          <w:color w:val="000000"/>
+          <w:sz w:val="22"/>
+          <w:szCs w:val="18"/>
+        </w:rPr>
+        <w:t>A decision tree is a recursive, ordered graph of nodes having no cycles. The tree comprises a root node, some interior nodes and leaf nodes, also called terminating nodes. The problem we must solve is how to partition the training dataset to choose the most appropriate descriptive features to place at each node and at each level to ensure our resulting decision tree is balanced with respect to the decisions at each branch.</w:t>
+      </w:r>
     </w:p>
     <w:p>
       <w:pPr>
@@ -233,39 +273,170 @@
     <w:p>
       <w:pPr>
         <w:pStyle w:val="paragraph"/>
-        <w:numPr>
-          <w:ilvl w:val="0"/>
-          <w:numId w:val="1"/>
-        </w:numPr>
-        <w:ind w:left="1418" w:hanging="284"/>
+        <w:ind w:left="1418" w:firstLineChars="200" w:firstLine="440"/>
         <w:textAlignment w:val="baseline"/>
         <w:rPr>
-          <w:rStyle w:val="normaltextrun"/>
-          <w:rFonts w:ascii="Calibri" w:hAnsi="Calibri" w:cs="Calibri"/>
-          <w:sz w:val="22"/>
-          <w:szCs w:val="22"/>
-        </w:rPr>
-      </w:pPr>
-      <w:r>
-        <w:rPr>
-          <w:rStyle w:val="normaltextrun"/>
-          <w:rFonts w:ascii="Calibri" w:hAnsi="Calibri" w:cs="Calibri"/>
-          <w:sz w:val="22"/>
-          <w:szCs w:val="22"/>
-          <w:lang w:val="en-US"/>
-        </w:rPr>
-        <w:t xml:space="preserve">What is meant by “information gain” and how is it used </w:t>
-      </w:r>
-      <w:r>
-        <w:rPr>
-          <w:rStyle w:val="normaltextrun"/>
-          <w:rFonts w:ascii="Calibri" w:hAnsi="Calibri" w:cs="Calibri"/>
-          <w:sz w:val="22"/>
-          <w:szCs w:val="22"/>
-          <w:lang w:val="en-US"/>
-        </w:rPr>
-        <w:t>by an algorithm like ID3?</w:t>
-      </w:r>
+          <w:rFonts w:asciiTheme="minorHAnsi" w:hAnsiTheme="minorHAnsi" w:cs="Arial"/>
+          <w:color w:val="000000"/>
+          <w:sz w:val="22"/>
+        </w:rPr>
+      </w:pPr>
+      <w:r>
+        <w:rPr>
+          <w:rStyle w:val="normaltextrun"/>
+          <w:rFonts w:asciiTheme="minorHAnsi" w:hAnsiTheme="minorHAnsi" w:cs="Arial"/>
+          <w:sz w:val="22"/>
+          <w:szCs w:val="22"/>
+        </w:rPr>
+        <w:t xml:space="preserve">Answer: </w:t>
+      </w:r>
+      <w:r>
+        <w:rPr>
+          <w:rFonts w:asciiTheme="minorHAnsi" w:hAnsiTheme="minorHAnsi" w:cs="Arial"/>
+          <w:color w:val="000000"/>
+          <w:sz w:val="22"/>
+        </w:rPr>
+        <w:t>The formal term of the level of uncertainty in these experiments is entropy. Low entropy means low uncertainty. High entropy means high uncertainty. You can think of entropy as a measure of the heterogeneity of a set. This means how different to each other elements of the set are.</w:t>
+      </w:r>
+    </w:p>
+    <w:p>
+      <w:pPr>
+        <w:pStyle w:val="paragraph"/>
+        <w:ind w:left="1418" w:firstLineChars="200" w:firstLine="440"/>
+        <w:textAlignment w:val="baseline"/>
+        <w:rPr>
+          <w:rFonts w:asciiTheme="minorHAnsi" w:hAnsiTheme="minorHAnsi" w:cs="Arial"/>
+          <w:color w:val="000000"/>
+          <w:sz w:val="22"/>
+        </w:rPr>
+      </w:pPr>
+      <w:r>
+        <w:rPr>
+          <w:rFonts w:asciiTheme="minorHAnsi" w:hAnsiTheme="minorHAnsi" w:cs="Arial"/>
+          <w:color w:val="000000"/>
+          <w:sz w:val="22"/>
+        </w:rPr>
+        <w:t>Formally, entropy is defined as the sum of probability of a member having a value from the domain multiplied by the logarithm of that probability. As is seen in the formula shown below.</w:t>
+      </w:r>
+    </w:p>
+    <w:p>
+      <w:pPr>
+        <w:pStyle w:val="paragraph"/>
+        <w:ind w:left="1418" w:firstLineChars="200" w:firstLine="420"/>
+        <w:textAlignment w:val="baseline"/>
+        <w:rPr>
+          <w:rStyle w:val="normaltextrun"/>
+          <w:rFonts w:ascii="Arial" w:hAnsi="Arial" w:cs="Arial"/>
+          <w:sz w:val="21"/>
+          <w:szCs w:val="22"/>
+        </w:rPr>
+      </w:pPr>
+      <m:oMathPara>
+        <m:oMath>
+          <m:r>
+            <w:rPr>
+              <w:rStyle w:val="normaltextrun"/>
+              <w:rFonts w:ascii="Cambria Math" w:hAnsi="Cambria Math" w:cs="Arial"/>
+              <w:sz w:val="21"/>
+              <w:szCs w:val="22"/>
+            </w:rPr>
+            <m:t>E=-</m:t>
+          </m:r>
+          <m:nary>
+            <m:naryPr>
+              <m:chr m:val="∑"/>
+              <m:ctrlPr>
+                <w:rPr>
+                  <w:rStyle w:val="normaltextrun"/>
+                  <w:rFonts w:ascii="Cambria Math" w:hAnsi="Cambria Math" w:cs="Arial"/>
+                  <w:i/>
+                  <w:iCs/>
+                  <w:sz w:val="21"/>
+                  <w:szCs w:val="22"/>
+                </w:rPr>
+              </m:ctrlPr>
+            </m:naryPr>
+            <m:sub>
+              <m:r>
+                <w:rPr>
+                  <w:rStyle w:val="normaltextrun"/>
+                  <w:rFonts w:ascii="Cambria Math" w:hAnsi="Cambria Math" w:cs="Arial"/>
+                  <w:sz w:val="21"/>
+                  <w:szCs w:val="22"/>
+                </w:rPr>
+                <m:t>n=1</m:t>
+              </m:r>
+            </m:sub>
+            <m:sup>
+              <m:r>
+                <w:rPr>
+                  <w:rStyle w:val="normaltextrun"/>
+                  <w:rFonts w:ascii="Cambria Math" w:hAnsi="Cambria Math" w:cs="Arial"/>
+                  <w:sz w:val="21"/>
+                  <w:szCs w:val="22"/>
+                </w:rPr>
+                <m:t>n</m:t>
+              </m:r>
+            </m:sup>
+            <m:e>
+              <m:r>
+                <m:rPr>
+                  <m:sty m:val="p"/>
+                </m:rPr>
+                <w:rPr>
+                  <w:rStyle w:val="normaltextrun"/>
+                  <w:rFonts w:ascii="Cambria Math" w:hAnsi="Cambria Math" w:cs="Arial"/>
+                  <w:sz w:val="21"/>
+                  <w:szCs w:val="22"/>
+                </w:rPr>
+                <m:t>p*log⁡</m:t>
+              </m:r>
+              <m:sSup>
+                <m:sSupPr>
+                  <m:ctrlPr>
+                    <w:rPr>
+                      <w:rStyle w:val="normaltextrun"/>
+                      <w:rFonts w:ascii="Cambria Math" w:hAnsi="Cambria Math" w:cs="Arial"/>
+                      <w:i/>
+                      <w:iCs/>
+                      <w:sz w:val="21"/>
+                      <w:szCs w:val="22"/>
+                    </w:rPr>
+                  </m:ctrlPr>
+                </m:sSupPr>
+                <m:e>
+                  <m:d>
+                    <m:dPr>
+                      <m:ctrlPr>
+                        <w:rPr>
+                          <w:rStyle w:val="normaltextrun"/>
+                          <w:rFonts w:ascii="Cambria Math" w:hAnsi="Cambria Math" w:cs="Arial"/>
+                          <w:i/>
+                          <w:iCs/>
+                          <w:sz w:val="21"/>
+                          <w:szCs w:val="22"/>
+                        </w:rPr>
+                      </m:ctrlPr>
+                    </m:dPr>
+                    <m:e>
+                      <m:r>
+                        <w:rPr>
+                          <w:rStyle w:val="normaltextrun"/>
+                          <w:rFonts w:ascii="Cambria Math" w:hAnsi="Cambria Math" w:cs="Arial"/>
+                          <w:sz w:val="21"/>
+                          <w:szCs w:val="22"/>
+                        </w:rPr>
+                        <m:t>p</m:t>
+                      </m:r>
+                    </m:e>
+                  </m:d>
+                </m:e>
+                <m:sup/>
+              </m:sSup>
+            </m:e>
+          </m:nary>
+        </m:oMath>
+      </m:oMathPara>
     </w:p>
     <w:p>
       <w:pPr>
@@ -277,42 +448,106 @@
         <w:ind w:left="1418" w:hanging="284"/>
         <w:textAlignment w:val="baseline"/>
         <w:rPr>
-          <w:rFonts w:ascii="Calibri" w:hAnsi="Calibri" w:cs="Calibri"/>
-          <w:sz w:val="22"/>
-          <w:szCs w:val="22"/>
-        </w:rPr>
-      </w:pPr>
-      <w:r>
-        <w:rPr>
-          <w:rFonts w:ascii="Calibri" w:hAnsi="Calibri" w:cs="Calibri"/>
-          <w:sz w:val="22"/>
-          <w:szCs w:val="22"/>
-        </w:rPr>
-        <w:t>What is data p</w:t>
-      </w:r>
-      <w:r>
-        <w:rPr>
-          <w:rFonts w:ascii="Calibri" w:hAnsi="Calibri" w:cs="Calibri"/>
-          <w:sz w:val="22"/>
-          <w:szCs w:val="22"/>
-        </w:rPr>
-        <w:t>arti</w:t>
-      </w:r>
-      <w:r>
-        <w:rPr>
-          <w:rFonts w:ascii="Calibri" w:hAnsi="Calibri" w:cs="Calibri"/>
-          <w:sz w:val="22"/>
-          <w:szCs w:val="22"/>
-        </w:rPr>
-        <w:t>tioning in the context of decision tree construction</w:t>
-      </w:r>
-      <w:r>
-        <w:rPr>
-          <w:rFonts w:ascii="Calibri" w:hAnsi="Calibri" w:cs="Calibri"/>
-          <w:sz w:val="22"/>
-          <w:szCs w:val="22"/>
-        </w:rPr>
-        <w:t>?</w:t>
+          <w:rStyle w:val="normaltextrun"/>
+          <w:rFonts w:ascii="Calibri" w:hAnsi="Calibri" w:cs="Calibri"/>
+          <w:sz w:val="22"/>
+          <w:szCs w:val="22"/>
+        </w:rPr>
+      </w:pPr>
+      <w:r>
+        <w:rPr>
+          <w:rStyle w:val="normaltextrun"/>
+          <w:rFonts w:ascii="Calibri" w:hAnsi="Calibri" w:cs="Calibri"/>
+          <w:sz w:val="22"/>
+          <w:szCs w:val="22"/>
+          <w:lang w:val="en-US"/>
+        </w:rPr>
+        <w:t xml:space="preserve">What is meant by “information gain” and how is it used </w:t>
+      </w:r>
+      <w:r>
+        <w:rPr>
+          <w:rStyle w:val="normaltextrun"/>
+          <w:rFonts w:ascii="Calibri" w:hAnsi="Calibri" w:cs="Calibri"/>
+          <w:sz w:val="22"/>
+          <w:szCs w:val="22"/>
+          <w:lang w:val="en-US"/>
+        </w:rPr>
+        <w:t>by an algorithm like ID3?</w:t>
+      </w:r>
+    </w:p>
+    <w:p>
+      <w:pPr>
+        <w:pStyle w:val="paragraph"/>
+        <w:ind w:left="1418" w:firstLineChars="200" w:firstLine="440"/>
+        <w:textAlignment w:val="baseline"/>
+        <w:rPr>
+          <w:rFonts w:asciiTheme="minorHAnsi" w:hAnsiTheme="minorHAnsi" w:cs="Arial"/>
+          <w:color w:val="000000"/>
+          <w:sz w:val="22"/>
+        </w:rPr>
+      </w:pPr>
+      <w:r>
+        <w:rPr>
+          <w:rStyle w:val="normaltextrun"/>
+          <w:rFonts w:asciiTheme="minorHAnsi" w:hAnsiTheme="minorHAnsi" w:cs="Arial"/>
+          <w:sz w:val="22"/>
+          <w:szCs w:val="22"/>
+          <w:lang w:val="en-US"/>
+        </w:rPr>
+        <w:t xml:space="preserve">Answer: </w:t>
+      </w:r>
+      <w:r>
+        <w:rPr>
+          <w:rFonts w:asciiTheme="minorHAnsi" w:hAnsiTheme="minorHAnsi" w:cs="Arial"/>
+          <w:color w:val="000000"/>
+          <w:sz w:val="22"/>
+        </w:rPr>
+        <w:t>I</w:t>
+      </w:r>
+      <w:r>
+        <w:rPr>
+          <w:rFonts w:asciiTheme="minorHAnsi" w:hAnsiTheme="minorHAnsi" w:cs="Arial"/>
+          <w:color w:val="000000"/>
+          <w:sz w:val="22"/>
+        </w:rPr>
+        <w:t>nformation gain helps to choose which descriptive feature to place at the root of each subtree to offer the best discrimination of the remaining features with respect to the target feature</w:t>
+      </w:r>
+      <w:r>
+        <w:rPr>
+          <w:rFonts w:asciiTheme="minorHAnsi" w:hAnsiTheme="minorHAnsi" w:cs="Arial"/>
+          <w:color w:val="000000"/>
+          <w:sz w:val="22"/>
+        </w:rPr>
+        <w:t xml:space="preserve"> and</w:t>
+      </w:r>
+      <w:r>
+        <w:rPr>
+          <w:rFonts w:asciiTheme="minorHAnsi" w:hAnsiTheme="minorHAnsi" w:cs="Arial"/>
+          <w:color w:val="000000"/>
+          <w:sz w:val="22"/>
+        </w:rPr>
+        <w:t xml:space="preserve"> measures how well a chosen descriptive feature would reduce the entropy, that is, add greater certainty at the next branching decision.</w:t>
+      </w:r>
+    </w:p>
+    <w:p>
+      <w:pPr>
+        <w:pStyle w:val="paragraph"/>
+        <w:ind w:left="1418" w:firstLineChars="200" w:firstLine="440"/>
+        <w:textAlignment w:val="baseline"/>
+        <w:rPr>
+          <w:rStyle w:val="normaltextrun"/>
+          <w:rFonts w:asciiTheme="minorHAnsi" w:hAnsiTheme="minorHAnsi" w:cs="Arial"/>
+          <w:sz w:val="22"/>
+          <w:szCs w:val="22"/>
+        </w:rPr>
+      </w:pPr>
+      <w:r>
+        <w:rPr>
+          <w:rFonts w:asciiTheme="minorHAnsi" w:hAnsiTheme="minorHAnsi" w:cs="Arial"/>
+          <w:color w:val="000000"/>
+          <w:sz w:val="22"/>
+        </w:rPr>
+        <w:t>The ID3 algorithm is an example of a decision tree builder based on information gain. The algorithm recursively builds a set of subtrees from the root node down to the leaf nodes by selecting the best discriminating feature to be the root of each subtree. When a branch fully discriminates a target feature value, then it is terminated as a leaf node. When the final leaf node is created, the decision tree is complete.</w:t>
       </w:r>
     </w:p>
     <w:p>
@@ -336,16 +571,131 @@
           <w:sz w:val="22"/>
           <w:szCs w:val="22"/>
         </w:rPr>
-        <w:t xml:space="preserve">Briefly describe some of the main advantages and disadvantages of decision trees as a </w:t>
-      </w:r>
-      <w:r>
-        <w:rPr>
-          <w:rFonts w:ascii="Calibri" w:hAnsi="Calibri" w:cs="Calibri"/>
-          <w:sz w:val="22"/>
-          <w:szCs w:val="22"/>
-        </w:rPr>
-        <w:t>machine learning approach</w:t>
-      </w:r>
+        <w:t>What is data p</w:t>
+      </w:r>
+      <w:r>
+        <w:rPr>
+          <w:rFonts w:ascii="Calibri" w:hAnsi="Calibri" w:cs="Calibri"/>
+          <w:sz w:val="22"/>
+          <w:szCs w:val="22"/>
+        </w:rPr>
+        <w:t>arti</w:t>
+      </w:r>
+      <w:r>
+        <w:rPr>
+          <w:rFonts w:ascii="Calibri" w:hAnsi="Calibri" w:cs="Calibri"/>
+          <w:sz w:val="22"/>
+          <w:szCs w:val="22"/>
+        </w:rPr>
+        <w:t>tioning in the context of decision tree construction</w:t>
+      </w:r>
+      <w:r>
+        <w:rPr>
+          <w:rFonts w:ascii="Calibri" w:hAnsi="Calibri" w:cs="Calibri"/>
+          <w:sz w:val="22"/>
+          <w:szCs w:val="22"/>
+        </w:rPr>
+        <w:t>?</w:t>
+      </w:r>
+    </w:p>
+    <w:p>
+      <w:pPr>
+        <w:pStyle w:val="paragraph"/>
+        <w:ind w:left="1418" w:firstLineChars="200" w:firstLine="440"/>
+        <w:textAlignment w:val="baseline"/>
+        <w:rPr>
+          <w:rFonts w:asciiTheme="minorHAnsi" w:hAnsiTheme="minorHAnsi" w:cs="Arial"/>
+          <w:color w:val="000000"/>
+          <w:sz w:val="22"/>
+        </w:rPr>
+      </w:pPr>
+      <w:r>
+        <w:rPr>
+          <w:rFonts w:asciiTheme="minorHAnsi" w:hAnsiTheme="minorHAnsi" w:cs="Calibri"/>
+          <w:sz w:val="22"/>
+          <w:szCs w:val="22"/>
+        </w:rPr>
+        <w:t xml:space="preserve">Answer: </w:t>
+      </w:r>
+      <w:r>
+        <w:rPr>
+          <w:rFonts w:asciiTheme="minorHAnsi" w:hAnsiTheme="minorHAnsi" w:cs="Arial"/>
+          <w:color w:val="000000"/>
+          <w:sz w:val="22"/>
+        </w:rPr>
+        <w:t xml:space="preserve">To calculate the potential information gain associated with a </w:t>
+      </w:r>
+      <w:proofErr w:type="gramStart"/>
+      <w:r>
+        <w:rPr>
+          <w:rFonts w:asciiTheme="minorHAnsi" w:hAnsiTheme="minorHAnsi" w:cs="Arial"/>
+          <w:color w:val="000000"/>
+          <w:sz w:val="22"/>
+        </w:rPr>
+        <w:t>particular</w:t>
+      </w:r>
+      <w:r>
+        <w:rPr>
+          <w:rFonts w:asciiTheme="minorHAnsi" w:hAnsiTheme="minorHAnsi" w:cs="Arial"/>
+          <w:color w:val="000000"/>
+          <w:sz w:val="22"/>
+        </w:rPr>
+        <w:t xml:space="preserve"> </w:t>
+      </w:r>
+      <w:r>
+        <w:rPr>
+          <w:rFonts w:asciiTheme="minorEastAsia" w:eastAsiaTheme="minorEastAsia" w:hAnsiTheme="minorEastAsia" w:cs="Arial" w:hint="eastAsia"/>
+          <w:color w:val="000000"/>
+          <w:sz w:val="22"/>
+        </w:rPr>
+        <w:t>fe</w:t>
+      </w:r>
+      <w:r>
+        <w:rPr>
+          <w:rFonts w:asciiTheme="minorHAnsi" w:hAnsiTheme="minorHAnsi" w:cs="Arial"/>
+          <w:color w:val="000000"/>
+          <w:sz w:val="22"/>
+        </w:rPr>
+        <w:t>ature</w:t>
+      </w:r>
+      <w:proofErr w:type="gramEnd"/>
+      <w:r>
+        <w:rPr>
+          <w:rFonts w:asciiTheme="minorHAnsi" w:hAnsiTheme="minorHAnsi" w:cs="Arial"/>
+          <w:color w:val="000000"/>
+          <w:sz w:val="22"/>
+        </w:rPr>
+        <w:t xml:space="preserve">, we must partition our original dataset into multiple subsets, one subset for each of the distinct values of the feature in question. The number of subsets generated by a feature is equal to the number of distinct values of that feature in the </w:t>
+      </w:r>
+      <w:r>
+        <w:rPr>
+          <w:rFonts w:asciiTheme="minorHAnsi" w:hAnsiTheme="minorHAnsi" w:cs="Arial"/>
+          <w:color w:val="000000"/>
+          <w:sz w:val="22"/>
+        </w:rPr>
+        <w:lastRenderedPageBreak/>
+        <w:t>training set. Once we have each of the partitions for a feature, we can compute the remaining entropy associated with that feature as the sum of the weighted entropies of each partition with respect to the target feature.</w:t>
+      </w:r>
+      <w:r>
+        <w:rPr>
+          <w:rFonts w:asciiTheme="minorHAnsi" w:hAnsiTheme="minorHAnsi" w:cs="Arial"/>
+          <w:color w:val="000000"/>
+          <w:sz w:val="22"/>
+        </w:rPr>
+        <w:t xml:space="preserve"> </w:t>
+      </w:r>
+    </w:p>
+    <w:p>
+      <w:pPr>
+        <w:pStyle w:val="paragraph"/>
+        <w:ind w:left="1418" w:firstLineChars="200" w:firstLine="440"/>
+        <w:textAlignment w:val="baseline"/>
+        <w:rPr>
+          <w:rFonts w:asciiTheme="minorHAnsi" w:hAnsiTheme="minorHAnsi" w:cs="Calibri"/>
+          <w:sz w:val="22"/>
+          <w:szCs w:val="22"/>
+        </w:rPr>
+      </w:pPr>
     </w:p>
     <w:p>
       <w:pPr>
@@ -368,15 +718,258 @@
           <w:sz w:val="22"/>
           <w:szCs w:val="22"/>
         </w:rPr>
-        <w:t xml:space="preserve">What is meant my “bootstrapping” and </w:t>
-      </w:r>
-      <w:r>
-        <w:rPr>
-          <w:rFonts w:ascii="Calibri" w:hAnsi="Calibri" w:cs="Calibri"/>
-          <w:sz w:val="22"/>
-          <w:szCs w:val="22"/>
-        </w:rPr>
-        <w:t>“subspace sampling”?</w:t>
+        <w:t xml:space="preserve">Briefly describe some of the main advantages and disadvantages of decision trees as a </w:t>
+      </w:r>
+      <w:r>
+        <w:rPr>
+          <w:rFonts w:ascii="Calibri" w:hAnsi="Calibri" w:cs="Calibri"/>
+          <w:sz w:val="22"/>
+          <w:szCs w:val="22"/>
+        </w:rPr>
+        <w:t>machine learning approach</w:t>
+      </w:r>
+      <w:r>
+        <w:rPr>
+          <w:rFonts w:ascii="Calibri" w:hAnsi="Calibri" w:cs="Calibri"/>
+          <w:sz w:val="22"/>
+          <w:szCs w:val="22"/>
+        </w:rPr>
+        <w:t>.</w:t>
+      </w:r>
+    </w:p>
+    <w:p>
+      <w:pPr>
+        <w:pStyle w:val="paragraph"/>
+        <w:ind w:left="1418" w:firstLineChars="200" w:firstLine="440"/>
+        <w:textAlignment w:val="baseline"/>
+        <w:rPr>
+          <w:rFonts w:asciiTheme="minorHAnsi" w:eastAsiaTheme="minorEastAsia" w:hAnsiTheme="minorHAnsi" w:cs="Calibri"/>
+          <w:sz w:val="22"/>
+        </w:rPr>
+      </w:pPr>
+      <w:r>
+        <w:rPr>
+          <w:rFonts w:asciiTheme="minorHAnsi" w:eastAsiaTheme="minorEastAsia" w:hAnsiTheme="minorHAnsi" w:cs="Calibri" w:hint="eastAsia"/>
+          <w:sz w:val="22"/>
+        </w:rPr>
+        <w:t>A</w:t>
+      </w:r>
+      <w:r>
+        <w:rPr>
+          <w:rFonts w:asciiTheme="minorHAnsi" w:eastAsiaTheme="minorEastAsia" w:hAnsiTheme="minorHAnsi" w:cs="Calibri"/>
+          <w:sz w:val="22"/>
+        </w:rPr>
+        <w:t xml:space="preserve">dvantages: </w:t>
+      </w:r>
+    </w:p>
+    <w:p>
+      <w:pPr>
+        <w:pStyle w:val="paragraph"/>
+        <w:ind w:left="1418" w:firstLineChars="200" w:firstLine="440"/>
+        <w:textAlignment w:val="baseline"/>
+        <w:rPr>
+          <w:rFonts w:asciiTheme="minorHAnsi" w:eastAsiaTheme="minorEastAsia" w:hAnsiTheme="minorHAnsi" w:cs="Calibri"/>
+          <w:sz w:val="22"/>
+        </w:rPr>
+      </w:pPr>
+      <w:r>
+        <w:rPr>
+          <w:rFonts w:asciiTheme="minorHAnsi" w:eastAsiaTheme="minorEastAsia" w:hAnsiTheme="minorHAnsi" w:cs="Calibri"/>
+          <w:sz w:val="22"/>
+        </w:rPr>
+        <w:tab/>
+        <w:t>It’s easy to understand and build.</w:t>
+      </w:r>
+    </w:p>
+    <w:p>
+      <w:pPr>
+        <w:pStyle w:val="paragraph"/>
+        <w:ind w:left="1418" w:firstLineChars="200" w:firstLine="440"/>
+        <w:textAlignment w:val="baseline"/>
+        <w:rPr>
+          <w:rFonts w:asciiTheme="minorHAnsi" w:eastAsiaTheme="minorEastAsia" w:hAnsiTheme="minorHAnsi" w:cs="Calibri"/>
+          <w:sz w:val="22"/>
+        </w:rPr>
+      </w:pPr>
+      <w:r>
+        <w:rPr>
+          <w:rFonts w:asciiTheme="minorHAnsi" w:eastAsiaTheme="minorEastAsia" w:hAnsiTheme="minorHAnsi" w:cs="Calibri"/>
+          <w:sz w:val="22"/>
+        </w:rPr>
+        <w:tab/>
+        <w:t>It’s efficient and only needs to be built once.</w:t>
+      </w:r>
+    </w:p>
+    <w:p>
+      <w:pPr>
+        <w:pStyle w:val="paragraph"/>
+        <w:ind w:left="1418" w:firstLineChars="200" w:firstLine="440"/>
+        <w:textAlignment w:val="baseline"/>
+        <w:rPr>
+          <w:rFonts w:asciiTheme="minorHAnsi" w:eastAsiaTheme="minorEastAsia" w:hAnsiTheme="minorHAnsi" w:cs="Calibri" w:hint="eastAsia"/>
+          <w:sz w:val="22"/>
+        </w:rPr>
+      </w:pPr>
+      <w:r>
+        <w:rPr>
+          <w:rFonts w:asciiTheme="minorHAnsi" w:eastAsiaTheme="minorEastAsia" w:hAnsiTheme="minorHAnsi" w:cs="Calibri"/>
+          <w:sz w:val="22"/>
+        </w:rPr>
+        <w:tab/>
+        <w:t>It can deal with large data in a relatively short time.</w:t>
+      </w:r>
+    </w:p>
+    <w:p>
+      <w:pPr>
+        <w:pStyle w:val="paragraph"/>
+        <w:ind w:left="1418" w:firstLineChars="200" w:firstLine="440"/>
+        <w:textAlignment w:val="baseline"/>
+        <w:rPr>
+          <w:rFonts w:asciiTheme="minorHAnsi" w:eastAsiaTheme="minorEastAsia" w:hAnsiTheme="minorHAnsi" w:cs="Calibri"/>
+          <w:sz w:val="22"/>
+        </w:rPr>
+      </w:pPr>
+      <w:r>
+        <w:rPr>
+          <w:rFonts w:asciiTheme="minorHAnsi" w:eastAsiaTheme="minorEastAsia" w:hAnsiTheme="minorHAnsi" w:cs="Calibri" w:hint="eastAsia"/>
+          <w:sz w:val="22"/>
+        </w:rPr>
+        <w:t>D</w:t>
+      </w:r>
+      <w:r>
+        <w:rPr>
+          <w:rFonts w:asciiTheme="minorHAnsi" w:eastAsiaTheme="minorEastAsia" w:hAnsiTheme="minorHAnsi" w:cs="Calibri"/>
+          <w:sz w:val="22"/>
+        </w:rPr>
+        <w:t xml:space="preserve">isadvantages: </w:t>
+      </w:r>
+    </w:p>
+    <w:p>
+      <w:pPr>
+        <w:pStyle w:val="paragraph"/>
+        <w:textAlignment w:val="baseline"/>
+        <w:rPr>
+          <w:rFonts w:asciiTheme="minorHAnsi" w:eastAsiaTheme="minorEastAsia" w:hAnsiTheme="minorHAnsi" w:cs="Calibri"/>
+          <w:sz w:val="22"/>
+        </w:rPr>
+      </w:pPr>
+      <w:r>
+        <w:rPr>
+          <w:rFonts w:asciiTheme="minorHAnsi" w:eastAsiaTheme="minorEastAsia" w:hAnsiTheme="minorHAnsi" w:cs="Calibri"/>
+          <w:sz w:val="22"/>
+        </w:rPr>
+        <w:tab/>
+      </w:r>
+      <w:r>
+        <w:rPr>
+          <w:rFonts w:asciiTheme="minorHAnsi" w:eastAsiaTheme="minorEastAsia" w:hAnsiTheme="minorHAnsi" w:cs="Calibri"/>
+          <w:sz w:val="22"/>
+        </w:rPr>
+        <w:tab/>
+      </w:r>
+      <w:r>
+        <w:rPr>
+          <w:rFonts w:asciiTheme="minorHAnsi" w:eastAsiaTheme="minorEastAsia" w:hAnsiTheme="minorHAnsi" w:cs="Calibri"/>
+          <w:sz w:val="22"/>
+        </w:rPr>
+        <w:tab/>
+        <w:t>It has large model bias.</w:t>
+      </w:r>
+    </w:p>
+    <w:p>
+      <w:pPr>
+        <w:pStyle w:val="paragraph"/>
+        <w:textAlignment w:val="baseline"/>
+        <w:rPr>
+          <w:rFonts w:asciiTheme="minorHAnsi" w:eastAsiaTheme="minorEastAsia" w:hAnsiTheme="minorHAnsi" w:cs="Calibri"/>
+          <w:sz w:val="22"/>
+        </w:rPr>
+      </w:pPr>
+      <w:r>
+        <w:rPr>
+          <w:rFonts w:asciiTheme="minorHAnsi" w:eastAsiaTheme="minorEastAsia" w:hAnsiTheme="minorHAnsi" w:cs="Calibri"/>
+          <w:sz w:val="22"/>
+        </w:rPr>
+        <w:tab/>
+      </w:r>
+      <w:r>
+        <w:rPr>
+          <w:rFonts w:asciiTheme="minorHAnsi" w:eastAsiaTheme="minorEastAsia" w:hAnsiTheme="minorHAnsi" w:cs="Calibri"/>
+          <w:sz w:val="22"/>
+        </w:rPr>
+        <w:tab/>
+      </w:r>
+      <w:r>
+        <w:rPr>
+          <w:rFonts w:asciiTheme="minorHAnsi" w:eastAsiaTheme="minorEastAsia" w:hAnsiTheme="minorHAnsi" w:cs="Calibri"/>
+          <w:sz w:val="22"/>
+        </w:rPr>
+        <w:tab/>
+        <w:t>The accuracy of decision tree is low.</w:t>
+      </w:r>
+    </w:p>
+    <w:p>
+      <w:pPr>
+        <w:pStyle w:val="paragraph"/>
+        <w:textAlignment w:val="baseline"/>
+        <w:rPr>
+          <w:rFonts w:asciiTheme="minorHAnsi" w:eastAsiaTheme="minorEastAsia" w:hAnsiTheme="minorHAnsi" w:cs="Calibri"/>
+          <w:sz w:val="22"/>
+        </w:rPr>
+      </w:pPr>
+      <w:r>
+        <w:rPr>
+          <w:rFonts w:asciiTheme="minorHAnsi" w:eastAsiaTheme="minorEastAsia" w:hAnsiTheme="minorHAnsi" w:cs="Calibri"/>
+          <w:sz w:val="22"/>
+        </w:rPr>
+        <w:tab/>
+      </w:r>
+      <w:r>
+        <w:rPr>
+          <w:rFonts w:asciiTheme="minorHAnsi" w:eastAsiaTheme="minorEastAsia" w:hAnsiTheme="minorHAnsi" w:cs="Calibri"/>
+          <w:sz w:val="22"/>
+        </w:rPr>
+        <w:tab/>
+      </w:r>
+      <w:r>
+        <w:rPr>
+          <w:rFonts w:asciiTheme="minorHAnsi" w:eastAsiaTheme="minorEastAsia" w:hAnsiTheme="minorHAnsi" w:cs="Calibri"/>
+          <w:sz w:val="22"/>
+        </w:rPr>
+        <w:tab/>
+        <w:t>It has the problem of overfitting.</w:t>
+      </w:r>
+    </w:p>
+    <w:p>
+      <w:pPr>
+        <w:pStyle w:val="paragraph"/>
+        <w:textAlignment w:val="baseline"/>
+        <w:rPr>
+          <w:rFonts w:asciiTheme="minorHAnsi" w:eastAsiaTheme="minorEastAsia" w:hAnsiTheme="minorHAnsi" w:cs="Calibri" w:hint="eastAsia"/>
+          <w:sz w:val="22"/>
+        </w:rPr>
+      </w:pPr>
+      <w:r>
+        <w:rPr>
+          <w:rFonts w:asciiTheme="minorHAnsi" w:eastAsiaTheme="minorEastAsia" w:hAnsiTheme="minorHAnsi" w:cs="Calibri"/>
+          <w:sz w:val="22"/>
+        </w:rPr>
+        <w:tab/>
+      </w:r>
+      <w:r>
+        <w:rPr>
+          <w:rFonts w:asciiTheme="minorHAnsi" w:eastAsiaTheme="minorEastAsia" w:hAnsiTheme="minorHAnsi" w:cs="Calibri"/>
+          <w:sz w:val="22"/>
+        </w:rPr>
+        <w:tab/>
+      </w:r>
+      <w:r>
+        <w:rPr>
+          <w:rFonts w:asciiTheme="minorHAnsi" w:eastAsiaTheme="minorEastAsia" w:hAnsiTheme="minorHAnsi" w:cs="Calibri"/>
+          <w:sz w:val="22"/>
+        </w:rPr>
+        <w:tab/>
+        <w:t>Decision trees are hyper sensitive to the training data.</w:t>
       </w:r>
     </w:p>
     <w:p>
@@ -400,15 +993,91 @@
           <w:sz w:val="22"/>
           <w:szCs w:val="22"/>
         </w:rPr>
-        <w:t xml:space="preserve">What is a model ensemble and what are its potential </w:t>
-      </w:r>
-      <w:r>
-        <w:rPr>
-          <w:rFonts w:ascii="Calibri" w:hAnsi="Calibri" w:cs="Calibri"/>
-          <w:sz w:val="22"/>
-          <w:szCs w:val="22"/>
-        </w:rPr>
-        <w:t>benefits?</w:t>
+        <w:t xml:space="preserve">What is meant </w:t>
+      </w:r>
+      <w:r>
+        <w:rPr>
+          <w:rFonts w:ascii="Calibri" w:hAnsi="Calibri" w:cs="Calibri"/>
+          <w:sz w:val="22"/>
+          <w:szCs w:val="22"/>
+        </w:rPr>
+        <w:t>by</w:t>
+      </w:r>
+      <w:r>
+        <w:rPr>
+          <w:rFonts w:ascii="Calibri" w:hAnsi="Calibri" w:cs="Calibri"/>
+          <w:sz w:val="22"/>
+          <w:szCs w:val="22"/>
+        </w:rPr>
+        <w:t xml:space="preserve"> “bootstrapping” and </w:t>
+      </w:r>
+      <w:r>
+        <w:rPr>
+          <w:rFonts w:ascii="Calibri" w:hAnsi="Calibri" w:cs="Calibri"/>
+          <w:sz w:val="22"/>
+          <w:szCs w:val="22"/>
+        </w:rPr>
+        <w:t>“subspace sampling”?</w:t>
+      </w:r>
+    </w:p>
+    <w:p>
+      <w:pPr>
+        <w:pStyle w:val="paragraph"/>
+        <w:ind w:left="1418" w:firstLineChars="200" w:firstLine="440"/>
+        <w:textAlignment w:val="baseline"/>
+        <w:rPr>
+          <w:rFonts w:asciiTheme="minorHAnsi" w:hAnsiTheme="minorHAnsi" w:cstheme="minorHAnsi"/>
+          <w:color w:val="000000"/>
+          <w:sz w:val="22"/>
+          <w:szCs w:val="22"/>
+        </w:rPr>
+      </w:pPr>
+      <w:r>
+        <w:rPr>
+          <w:rFonts w:ascii="Calibri" w:hAnsi="Calibri" w:cs="Calibri"/>
+          <w:sz w:val="22"/>
+          <w:szCs w:val="22"/>
+        </w:rPr>
+        <w:t xml:space="preserve">Answer: </w:t>
+      </w:r>
+      <w:r>
+        <w:rPr>
+          <w:rFonts w:asciiTheme="minorHAnsi" w:hAnsiTheme="minorHAnsi" w:cstheme="minorHAnsi"/>
+          <w:color w:val="000000"/>
+          <w:sz w:val="22"/>
+          <w:szCs w:val="22"/>
+        </w:rPr>
+        <w:t>The idea behind bootstrapping is to train the model over a set of fixed-sized, randomly chosen samples from the dataset. If the dataset is not particularly large, then this random sampling is usually performed as sampling-with-replacement, meaning that the same instances can appear in the same sample or multiple other samples and be considered by multiple training builds.</w:t>
+      </w:r>
+    </w:p>
+    <w:p>
+      <w:pPr>
+        <w:pStyle w:val="paragraph"/>
+        <w:ind w:left="1418" w:firstLineChars="200" w:firstLine="440"/>
+        <w:textAlignment w:val="baseline"/>
+        <w:rPr>
+          <w:rFonts w:asciiTheme="minorHAnsi" w:hAnsiTheme="minorHAnsi" w:cstheme="minorHAnsi"/>
+          <w:sz w:val="21"/>
+          <w:szCs w:val="21"/>
+        </w:rPr>
+      </w:pPr>
+      <w:r>
+        <w:rPr>
+          <w:rFonts w:asciiTheme="minorHAnsi" w:hAnsiTheme="minorHAnsi" w:cstheme="minorHAnsi"/>
+          <w:color w:val="000000"/>
+          <w:sz w:val="22"/>
+          <w:szCs w:val="22"/>
+        </w:rPr>
+        <w:t>S</w:t>
+      </w:r>
+      <w:r>
+        <w:rPr>
+          <w:rFonts w:asciiTheme="minorHAnsi" w:hAnsiTheme="minorHAnsi" w:cstheme="minorHAnsi"/>
+          <w:color w:val="000000"/>
+          <w:sz w:val="22"/>
+          <w:szCs w:val="22"/>
+        </w:rPr>
+        <w:t>ubspace sampling has to do with randomly sampling features from the dataset (i.e. columns). This column-based subsampling also promotes greater diversity in the resultant models.</w:t>
       </w:r>
     </w:p>
     <w:p>
@@ -432,6 +1101,84 @@
           <w:sz w:val="22"/>
           <w:szCs w:val="22"/>
         </w:rPr>
+        <w:t xml:space="preserve">What is a model ensemble and what are its potential </w:t>
+      </w:r>
+      <w:r>
+        <w:rPr>
+          <w:rFonts w:ascii="Calibri" w:hAnsi="Calibri" w:cs="Calibri"/>
+          <w:sz w:val="22"/>
+          <w:szCs w:val="22"/>
+        </w:rPr>
+        <w:t>benefits?</w:t>
+      </w:r>
+    </w:p>
+    <w:p>
+      <w:pPr>
+        <w:pStyle w:val="paragraph"/>
+        <w:ind w:left="1418" w:firstLineChars="200" w:firstLine="440"/>
+        <w:textAlignment w:val="baseline"/>
+        <w:rPr>
+          <w:rFonts w:asciiTheme="minorHAnsi" w:hAnsiTheme="minorHAnsi" w:cstheme="minorHAnsi"/>
+          <w:sz w:val="20"/>
+          <w:szCs w:val="20"/>
+        </w:rPr>
+      </w:pPr>
+      <w:r>
+        <w:rPr>
+          <w:rFonts w:ascii="Calibri" w:eastAsiaTheme="minorEastAsia" w:hAnsi="Calibri" w:cs="Calibri" w:hint="eastAsia"/>
+          <w:sz w:val="22"/>
+          <w:szCs w:val="22"/>
+        </w:rPr>
+        <w:t>A</w:t>
+      </w:r>
+      <w:r>
+        <w:rPr>
+          <w:rFonts w:ascii="Calibri" w:eastAsiaTheme="minorEastAsia" w:hAnsi="Calibri" w:cs="Calibri"/>
+          <w:sz w:val="22"/>
+          <w:szCs w:val="22"/>
+        </w:rPr>
+        <w:t xml:space="preserve">nswer: </w:t>
+      </w:r>
+      <w:r>
+        <w:rPr>
+          <w:rFonts w:asciiTheme="minorHAnsi" w:hAnsiTheme="minorHAnsi" w:cstheme="minorHAnsi"/>
+          <w:color w:val="000000"/>
+          <w:sz w:val="22"/>
+          <w:szCs w:val="22"/>
+        </w:rPr>
+        <w:t>A “model ensemble” is a model build from a set of cooperating models. Importantly, the models are built on different variations of the training data, usually involving a random sampling approach</w:t>
+      </w:r>
+      <w:r>
+        <w:rPr>
+          <w:rFonts w:asciiTheme="minorHAnsi" w:hAnsiTheme="minorHAnsi" w:cstheme="minorHAnsi"/>
+          <w:color w:val="000000"/>
+          <w:sz w:val="22"/>
+          <w:szCs w:val="22"/>
+        </w:rPr>
+        <w:t>, which is beneficial for our prediction.</w:t>
+      </w:r>
+    </w:p>
+    <w:p>
+      <w:pPr>
+        <w:pStyle w:val="paragraph"/>
+        <w:numPr>
+          <w:ilvl w:val="0"/>
+          <w:numId w:val="1"/>
+        </w:numPr>
+        <w:ind w:left="1418" w:hanging="284"/>
+        <w:textAlignment w:val="baseline"/>
+        <w:rPr>
+          <w:rFonts w:ascii="Calibri" w:hAnsi="Calibri" w:cs="Calibri"/>
+          <w:sz w:val="22"/>
+          <w:szCs w:val="22"/>
+        </w:rPr>
+      </w:pPr>
+      <w:r>
+        <w:rPr>
+          <w:rFonts w:ascii="Calibri" w:hAnsi="Calibri" w:cs="Calibri"/>
+          <w:sz w:val="22"/>
+          <w:szCs w:val="22"/>
+        </w:rPr>
         <w:t xml:space="preserve">Describe the operation of a random forest. </w:t>
       </w:r>
       <w:r>
@@ -460,6 +1207,109 @@
         </w:rPr>
         <w:t xml:space="preserve"> play?</w:t>
       </w:r>
+    </w:p>
+    <w:p>
+      <w:pPr>
+        <w:pStyle w:val="paragraph"/>
+        <w:ind w:left="1418" w:firstLineChars="200" w:firstLine="440"/>
+        <w:textAlignment w:val="baseline"/>
+        <w:rPr>
+          <w:rFonts w:ascii="Calibri" w:hAnsi="Calibri" w:cs="Calibri" w:hint="eastAsia"/>
+          <w:sz w:val="22"/>
+          <w:szCs w:val="22"/>
+        </w:rPr>
+      </w:pPr>
+      <w:r>
+        <w:rPr>
+          <w:rFonts w:ascii="Calibri" w:eastAsiaTheme="minorEastAsia" w:hAnsi="Calibri" w:cs="Calibri" w:hint="eastAsia"/>
+          <w:sz w:val="22"/>
+          <w:szCs w:val="22"/>
+        </w:rPr>
+        <w:t>A</w:t>
+      </w:r>
+      <w:r>
+        <w:rPr>
+          <w:rFonts w:ascii="Calibri" w:eastAsiaTheme="minorEastAsia" w:hAnsi="Calibri" w:cs="Calibri"/>
+          <w:sz w:val="22"/>
+          <w:szCs w:val="22"/>
+        </w:rPr>
+        <w:t xml:space="preserve">nswer: </w:t>
+      </w:r>
+      <w:r>
+        <w:rPr>
+          <w:rFonts w:asciiTheme="minorHAnsi" w:hAnsiTheme="minorHAnsi" w:cstheme="minorHAnsi"/>
+          <w:color w:val="000000"/>
+          <w:sz w:val="22"/>
+          <w:szCs w:val="22"/>
+        </w:rPr>
+        <w:t xml:space="preserve">A random forest is an example of a model ensemble. The idea is to generate multiple random decision trees, ideally hundreds or even thousands depending on the dataset size, using random bootstrapping and random subsampling. Combining and comparing the outputs of aggregated bootstrapped </w:t>
+      </w:r>
+      <w:r>
+        <w:rPr>
+          <w:rFonts w:asciiTheme="minorHAnsi" w:hAnsiTheme="minorHAnsi" w:cstheme="minorHAnsi"/>
+          <w:color w:val="000000"/>
+          <w:sz w:val="22"/>
+          <w:szCs w:val="22"/>
+        </w:rPr>
+        <w:lastRenderedPageBreak/>
+        <w:t>models is called bagging. To use a random forest to make a prediction for a target feature variable, we feed the unseen descriptive feature values through each of the decision trees in our forest and note their individual results.</w:t>
+      </w:r>
+      <w:r>
+        <w:rPr>
+          <w:rFonts w:asciiTheme="minorHAnsi" w:hAnsiTheme="minorHAnsi" w:cstheme="minorHAnsi"/>
+          <w:color w:val="000000"/>
+          <w:sz w:val="22"/>
+          <w:szCs w:val="22"/>
+        </w:rPr>
+        <w:t xml:space="preserve"> </w:t>
+      </w:r>
+      <w:r>
+        <w:rPr>
+          <w:rFonts w:asciiTheme="minorHAnsi" w:hAnsiTheme="minorHAnsi" w:cstheme="minorHAnsi"/>
+          <w:color w:val="000000"/>
+          <w:sz w:val="22"/>
+          <w:szCs w:val="22"/>
+        </w:rPr>
+        <w:t>W</w:t>
+      </w:r>
+      <w:r>
+        <w:rPr>
+          <w:rFonts w:asciiTheme="minorHAnsi" w:hAnsiTheme="minorHAnsi" w:cstheme="minorHAnsi"/>
+          <w:color w:val="000000"/>
+          <w:sz w:val="22"/>
+          <w:szCs w:val="22"/>
+        </w:rPr>
+        <w:t>e would then use the simple majority vote of our individual forest predictions to make the fina</w:t>
+      </w:r>
+      <w:r>
+        <w:rPr>
+          <w:rFonts w:asciiTheme="minorHAnsi" w:hAnsiTheme="minorHAnsi" w:cstheme="minorHAnsi"/>
+          <w:color w:val="000000"/>
+          <w:sz w:val="22"/>
+          <w:szCs w:val="22"/>
+        </w:rPr>
+        <w:t>l prediction.</w:t>
+      </w:r>
+      <w:r>
+        <w:rPr>
+          <w:rFonts w:asciiTheme="minorHAnsi" w:hAnsiTheme="minorHAnsi" w:cstheme="minorHAnsi"/>
+          <w:color w:val="000000"/>
+          <w:sz w:val="22"/>
+          <w:szCs w:val="22"/>
+        </w:rPr>
+        <w:t xml:space="preserve"> </w:t>
+      </w:r>
+      <w:r>
+        <w:rPr>
+          <w:rFonts w:asciiTheme="minorHAnsi" w:hAnsiTheme="minorHAnsi" w:cstheme="minorHAnsi"/>
+          <w:color w:val="000000"/>
+          <w:sz w:val="22"/>
+          <w:szCs w:val="22"/>
+        </w:rPr>
+        <w:t>Subsampling continues to play a role when building each subtree of the decision tree in that a different subsample of features can be used at each level. </w:t>
+      </w:r>
+      <w:bookmarkStart w:id="0" w:name="_GoBack"/>
+      <w:bookmarkEnd w:id="0"/>
     </w:p>
     <w:p>
       <w:pPr>
@@ -852,8 +1702,6 @@
         </w:rPr>
         <w:t>achieve?</w:t>
       </w:r>
-      <w:bookmarkStart w:id="0" w:name="_GoBack"/>
-      <w:bookmarkEnd w:id="0"/>
     </w:p>
     <w:p>
       <w:pPr>
@@ -980,17 +1828,7 @@
           <w:szCs w:val="22"/>
           <w:lang w:val="en-US"/>
         </w:rPr>
-        <w:t xml:space="preserve">to </w:t>
-      </w:r>
-      <w:r>
-        <w:rPr>
-          <w:rStyle w:val="normaltextrun"/>
-          <w:rFonts w:ascii="Calibri" w:hAnsi="Calibri" w:cs="Calibri"/>
-          <w:sz w:val="22"/>
-          <w:szCs w:val="22"/>
-          <w:lang w:val="en-US"/>
-        </w:rPr>
-        <w:t xml:space="preserve">entropy </w:t>
+        <w:t xml:space="preserve">to entropy </w:t>
       </w:r>
       <w:r>
         <w:rPr>
@@ -1226,17 +2064,7 @@
               <w:szCs w:val="28"/>
               <w:lang w:val="en-US"/>
             </w:rPr>
-            <m:t>G</m:t>
-          </m:r>
-          <m:r>
-            <w:rPr>
-              <w:rStyle w:val="normaltextrun"/>
-              <w:rFonts w:ascii="Cambria Math" w:hAnsi="Cambria Math" w:cs="Calibri"/>
-              <w:sz w:val="28"/>
-              <w:szCs w:val="28"/>
-              <w:lang w:val="en-US"/>
-            </w:rPr>
-            <m:t>ini</m:t>
+            <m:t>Gini</m:t>
           </m:r>
           <m:d>
             <m:dPr>
@@ -1260,17 +2088,7 @@
                   <w:szCs w:val="28"/>
                   <w:lang w:val="en-US"/>
                 </w:rPr>
-                <m:t xml:space="preserve">t, </m:t>
-              </m:r>
-              <m:r>
-                <w:rPr>
-                  <w:rStyle w:val="normaltextrun"/>
-                  <w:rFonts w:ascii="Cambria Math" w:hAnsi="Cambria Math" w:cs="Calibri"/>
-                  <w:sz w:val="28"/>
-                  <w:szCs w:val="28"/>
-                  <w:lang w:val="en-US"/>
-                </w:rPr>
-                <m:t>D</m:t>
+                <m:t>t, D</m:t>
               </m:r>
             </m:e>
           </m:d>
@@ -1282,17 +2100,7 @@
               <w:szCs w:val="28"/>
               <w:lang w:val="en-US"/>
             </w:rPr>
-            <m:t xml:space="preserve">= </m:t>
-          </m:r>
-          <m:r>
-            <w:rPr>
-              <w:rStyle w:val="normaltextrun"/>
-              <w:rFonts w:ascii="Cambria Math" w:hAnsi="Cambria Math" w:cs="Calibri"/>
-              <w:sz w:val="28"/>
-              <w:szCs w:val="28"/>
-              <w:lang w:val="en-US"/>
-            </w:rPr>
-            <m:t>1-</m:t>
+            <m:t>= 1-</m:t>
           </m:r>
           <m:nary>
             <m:naryPr>
@@ -1318,37 +2126,7 @@
                   <w:szCs w:val="28"/>
                   <w:lang w:val="en-US"/>
                 </w:rPr>
-                <m:t xml:space="preserve">v </m:t>
-              </m:r>
-              <m:r>
-                <w:rPr>
-                  <w:rStyle w:val="normaltextrun"/>
-                  <w:rFonts w:ascii="Cambria Math" w:hAnsi="Cambria Math" w:cs="Calibri"/>
-                  <w:sz w:val="28"/>
-                  <w:szCs w:val="28"/>
-                  <w:lang w:val="en-US"/>
-                </w:rPr>
-                <m:t>∊</m:t>
-              </m:r>
-              <m:r>
-                <w:rPr>
-                  <w:rStyle w:val="normaltextrun"/>
-                  <w:rFonts w:ascii="Cambria Math" w:hAnsi="Cambria Math" w:cs="Calibri"/>
-                  <w:sz w:val="28"/>
-                  <w:szCs w:val="28"/>
-                  <w:lang w:val="en-US"/>
-                </w:rPr>
-                <m:t xml:space="preserve"> </m:t>
-              </m:r>
-              <m:r>
-                <w:rPr>
-                  <w:rStyle w:val="normaltextrun"/>
-                  <w:rFonts w:ascii="Cambria Math" w:hAnsi="Cambria Math" w:cs="Calibri"/>
-                  <w:sz w:val="28"/>
-                  <w:szCs w:val="28"/>
-                  <w:lang w:val="en-US"/>
-                </w:rPr>
-                <m:t>V</m:t>
+                <m:t>v ∊ V</m:t>
               </m:r>
             </m:sub>
             <m:sup>
@@ -3931,11 +4709,8 @@
     <w:lsdException w:name="Table 3D effects 3" w:semiHidden="1" w:unhideWhenUsed="1"/>
     <w:lsdException w:name="Table Contemporary" w:semiHidden="1" w:unhideWhenUsed="1"/>
     <w:lsdException w:name="Table Elegant" w:semiHidden="1" w:unhideWhenUsed="1"/>
-    <w:lsdException w:name="Table Professional" w:semiHidden="1" w:unhideWhenUsed="1"/>
     <w:lsdException w:name="Table Subtle 1" w:semiHidden="1" w:unhideWhenUsed="1"/>
     <w:lsdException w:name="Table Subtle 2" w:semiHidden="1" w:unhideWhenUsed="1"/>
-    <w:lsdException w:name="Table Web 1" w:semiHidden="1" w:unhideWhenUsed="1"/>
-    <w:lsdException w:name="Table Web 2" w:semiHidden="1" w:unhideWhenUsed="1"/>
     <w:lsdException w:name="Table Web 3" w:semiHidden="1" w:unhideWhenUsed="1"/>
     <w:lsdException w:name="Balloon Text" w:semiHidden="1" w:unhideWhenUsed="1"/>
     <w:lsdException w:name="Table Grid" w:uiPriority="39"/>
@@ -4162,17 +4937,17 @@
     <w:lsdException w:name="Smart Link" w:semiHidden="1" w:unhideWhenUsed="1"/>
     <w:lsdException w:name="Smart Link Error" w:semiHidden="1" w:unhideWhenUsed="1"/>
   </w:latentStyles>
-  <w:style w:type="paragraph" w:default="1" w:styleId="Normal">
+  <w:style w:type="paragraph" w:default="1" w:styleId="a">
     <w:name w:val="Normal"/>
     <w:qFormat/>
   </w:style>
-  <w:style w:type="character" w:default="1" w:styleId="DefaultParagraphFont">
+  <w:style w:type="character" w:default="1" w:styleId="a0">
     <w:name w:val="Default Paragraph Font"/>
     <w:uiPriority w:val="1"/>
     <w:semiHidden/>
     <w:unhideWhenUsed/>
   </w:style>
-  <w:style w:type="table" w:default="1" w:styleId="TableNormal">
+  <w:style w:type="table" w:default="1" w:styleId="a1">
     <w:name w:val="Normal Table"/>
     <w:uiPriority w:val="99"/>
     <w:semiHidden/>
@@ -4187,7 +4962,7 @@
       </w:tblCellMar>
     </w:tblPr>
   </w:style>
-  <w:style w:type="numbering" w:default="1" w:styleId="NoList">
+  <w:style w:type="numbering" w:default="1" w:styleId="a2">
     <w:name w:val="No List"/>
     <w:uiPriority w:val="99"/>
     <w:semiHidden/>
@@ -4195,7 +4970,7 @@
   </w:style>
   <w:style w:type="paragraph" w:customStyle="1" w:styleId="paragraph">
     <w:name w:val="paragraph"/>
-    <w:basedOn w:val="Normal"/>
+    <w:basedOn w:val="a"/>
     <w:rsid w:val="00E713EC"/>
     <w:pPr>
       <w:spacing w:before="100" w:beforeAutospacing="1" w:after="100" w:afterAutospacing="1" w:line="240" w:lineRule="auto"/>
@@ -4208,27 +4983,27 @@
   </w:style>
   <w:style w:type="character" w:customStyle="1" w:styleId="normaltextrun">
     <w:name w:val="normaltextrun"/>
-    <w:basedOn w:val="DefaultParagraphFont"/>
+    <w:basedOn w:val="a0"/>
     <w:rsid w:val="00E713EC"/>
   </w:style>
   <w:style w:type="character" w:customStyle="1" w:styleId="eop">
     <w:name w:val="eop"/>
-    <w:basedOn w:val="DefaultParagraphFont"/>
+    <w:basedOn w:val="a0"/>
     <w:rsid w:val="00E713EC"/>
   </w:style>
   <w:style w:type="character" w:customStyle="1" w:styleId="spellingerror">
     <w:name w:val="spellingerror"/>
-    <w:basedOn w:val="DefaultParagraphFont"/>
+    <w:basedOn w:val="a0"/>
     <w:rsid w:val="00E713EC"/>
   </w:style>
   <w:style w:type="character" w:customStyle="1" w:styleId="contextualspellingandgrammarerror">
     <w:name w:val="contextualspellingandgrammarerror"/>
-    <w:basedOn w:val="DefaultParagraphFont"/>
+    <w:basedOn w:val="a0"/>
     <w:rsid w:val="00E713EC"/>
   </w:style>
-  <w:style w:type="character" w:styleId="PlaceholderText">
+  <w:style w:type="character" w:styleId="a3">
     <w:name w:val="Placeholder Text"/>
-    <w:basedOn w:val="DefaultParagraphFont"/>
+    <w:basedOn w:val="a0"/>
     <w:uiPriority w:val="99"/>
     <w:semiHidden/>
     <w:rsid w:val="0001756D"/>
@@ -4236,9 +5011,9 @@
       <w:color w:val="808080"/>
     </w:rPr>
   </w:style>
-  <w:style w:type="paragraph" w:styleId="ListParagraph">
+  <w:style w:type="paragraph" w:styleId="a4">
     <w:name w:val="List Paragraph"/>
-    <w:basedOn w:val="Normal"/>
+    <w:basedOn w:val="a"/>
     <w:uiPriority w:val="34"/>
     <w:qFormat/>
     <w:rsid w:val="006A241C"/>

</xml_diff>